<commit_message>
Use case first draft completed
Should be ready for inclusion in assignment 2
</commit_message>
<xml_diff>
--- a/docs/Asmt2/Use Cases.docx
+++ b/docs/Asmt2/Use Cases.docx
@@ -4,15 +4,178 @@
   <w:body>
     <w:p>
       <w:pPr>
+        <w:pStyle w:val="Title"/>
+      </w:pPr>
+      <w:r>
+        <w:t>Use cases</w:t>
+      </w:r>
+    </w:p>
+    <w:p>
+      <w:pPr>
         <w:pStyle w:val="Heading1"/>
       </w:pPr>
       <w:r>
-        <w:t>Use cases</w:t>
-      </w:r>
-    </w:p>
-    <w:p>
-      <w:pPr>
-        <w:pStyle w:val="Heading2"/>
+        <w:t>Description</w:t>
+      </w:r>
+    </w:p>
+    <w:p>
+      <w:r>
+        <w:t>This document describes the use cases envisioned for FOSSology-Ninka. Use cases follow the format of SPDX document use cases.</w:t>
+      </w:r>
+      <w:r>
+        <w:rPr>
+          <w:rStyle w:val="FootnoteReference"/>
+        </w:rPr>
+        <w:footnoteReference w:id="1"/>
+      </w:r>
+    </w:p>
+    <w:p>
+      <w:pPr>
+        <w:pStyle w:val="Heading1"/>
+      </w:pPr>
+      <w:r>
+        <w:t>Changelog</w:t>
+      </w:r>
+    </w:p>
+    <w:tbl>
+      <w:tblPr>
+        <w:tblStyle w:val="GridTable3-Accent1"/>
+        <w:tblW w:w="0" w:type="auto"/>
+        <w:tblLook w:val="04A0" w:firstRow="1" w:lastRow="0" w:firstColumn="1" w:lastColumn="0" w:noHBand="0" w:noVBand="1"/>
+      </w:tblPr>
+      <w:tblGrid>
+        <w:gridCol w:w="1350"/>
+        <w:gridCol w:w="5850"/>
+        <w:gridCol w:w="2150"/>
+      </w:tblGrid>
+      <w:tr>
+        <w:trPr>
+          <w:cnfStyle w:val="100000000000" w:firstRow="1" w:lastRow="0" w:firstColumn="0" w:lastColumn="0" w:oddVBand="0" w:evenVBand="0" w:oddHBand="0" w:evenHBand="0" w:firstRowFirstColumn="0" w:firstRowLastColumn="0" w:lastRowFirstColumn="0" w:lastRowLastColumn="0"/>
+        </w:trPr>
+        <w:tc>
+          <w:tcPr>
+            <w:cnfStyle w:val="001000000100" w:firstRow="0" w:lastRow="0" w:firstColumn="1" w:lastColumn="0" w:oddVBand="0" w:evenVBand="0" w:oddHBand="0" w:evenHBand="0" w:firstRowFirstColumn="1" w:firstRowLastColumn="0" w:lastRowFirstColumn="0" w:lastRowLastColumn="0"/>
+            <w:tcW w:w="1350" w:type="dxa"/>
+          </w:tcPr>
+          <w:p>
+            <w:r>
+              <w:t>Date:</w:t>
+            </w:r>
+          </w:p>
+        </w:tc>
+        <w:tc>
+          <w:tcPr>
+            <w:tcW w:w="5850" w:type="dxa"/>
+          </w:tcPr>
+          <w:p>
+            <w:pPr>
+              <w:cnfStyle w:val="100000000000" w:firstRow="1" w:lastRow="0" w:firstColumn="0" w:lastColumn="0" w:oddVBand="0" w:evenVBand="0" w:oddHBand="0" w:evenHBand="0" w:firstRowFirstColumn="0" w:firstRowLastColumn="0" w:lastRowFirstColumn="0" w:lastRowLastColumn="0"/>
+            </w:pPr>
+            <w:r>
+              <w:t>Action</w:t>
+            </w:r>
+          </w:p>
+        </w:tc>
+        <w:tc>
+          <w:tcPr>
+            <w:tcW w:w="2150" w:type="dxa"/>
+          </w:tcPr>
+          <w:p>
+            <w:pPr>
+              <w:cnfStyle w:val="100000000000" w:firstRow="1" w:lastRow="0" w:firstColumn="0" w:lastColumn="0" w:oddVBand="0" w:evenVBand="0" w:oddHBand="0" w:evenHBand="0" w:firstRowFirstColumn="0" w:firstRowLastColumn="0" w:lastRowFirstColumn="0" w:lastRowLastColumn="0"/>
+            </w:pPr>
+            <w:r>
+              <w:t>Who</w:t>
+            </w:r>
+          </w:p>
+        </w:tc>
+      </w:tr>
+      <w:tr>
+        <w:trPr>
+          <w:cnfStyle w:val="000000100000" w:firstRow="0" w:lastRow="0" w:firstColumn="0" w:lastColumn="0" w:oddVBand="0" w:evenVBand="0" w:oddHBand="1" w:evenHBand="0" w:firstRowFirstColumn="0" w:firstRowLastColumn="0" w:lastRowFirstColumn="0" w:lastRowLastColumn="0"/>
+        </w:trPr>
+        <w:tc>
+          <w:tcPr>
+            <w:cnfStyle w:val="001000000000" w:firstRow="0" w:lastRow="0" w:firstColumn="1" w:lastColumn="0" w:oddVBand="0" w:evenVBand="0" w:oddHBand="0" w:evenHBand="0" w:firstRowFirstColumn="0" w:firstRowLastColumn="0" w:lastRowFirstColumn="0" w:lastRowLastColumn="0"/>
+            <w:tcW w:w="1350" w:type="dxa"/>
+          </w:tcPr>
+          <w:p>
+            <w:r>
+              <w:t>02/24/2014</w:t>
+            </w:r>
+          </w:p>
+        </w:tc>
+        <w:tc>
+          <w:tcPr>
+            <w:tcW w:w="5850" w:type="dxa"/>
+          </w:tcPr>
+          <w:p>
+            <w:pPr>
+              <w:cnfStyle w:val="000000100000" w:firstRow="0" w:lastRow="0" w:firstColumn="0" w:lastColumn="0" w:oddVBand="0" w:evenVBand="0" w:oddHBand="1" w:evenHBand="0" w:firstRowFirstColumn="0" w:firstRowLastColumn="0" w:lastRowFirstColumn="0" w:lastRowLastColumn="0"/>
+            </w:pPr>
+            <w:r>
+              <w:t>Began first draft of installation use case</w:t>
+            </w:r>
+          </w:p>
+        </w:tc>
+        <w:tc>
+          <w:tcPr>
+            <w:tcW w:w="2150" w:type="dxa"/>
+          </w:tcPr>
+          <w:p>
+            <w:pPr>
+              <w:cnfStyle w:val="000000100000" w:firstRow="0" w:lastRow="0" w:firstColumn="0" w:lastColumn="0" w:oddVBand="0" w:evenVBand="0" w:oddHBand="1" w:evenHBand="0" w:firstRowFirstColumn="0" w:firstRowLastColumn="0" w:lastRowFirstColumn="0" w:lastRowLastColumn="0"/>
+            </w:pPr>
+            <w:r>
+              <w:t>Jon von Kampen</w:t>
+            </w:r>
+          </w:p>
+        </w:tc>
+      </w:tr>
+      <w:tr>
+        <w:tc>
+          <w:tcPr>
+            <w:cnfStyle w:val="001000000000" w:firstRow="0" w:lastRow="0" w:firstColumn="1" w:lastColumn="0" w:oddVBand="0" w:evenVBand="0" w:oddHBand="0" w:evenHBand="0" w:firstRowFirstColumn="0" w:firstRowLastColumn="0" w:lastRowFirstColumn="0" w:lastRowLastColumn="0"/>
+            <w:tcW w:w="1350" w:type="dxa"/>
+          </w:tcPr>
+          <w:p>
+            <w:r>
+              <w:t>02/25/2014</w:t>
+            </w:r>
+          </w:p>
+        </w:tc>
+        <w:tc>
+          <w:tcPr>
+            <w:tcW w:w="5850" w:type="dxa"/>
+          </w:tcPr>
+          <w:p>
+            <w:pPr>
+              <w:cnfStyle w:val="000000000000" w:firstRow="0" w:lastRow="0" w:firstColumn="0" w:lastColumn="0" w:oddVBand="0" w:evenVBand="0" w:oddHBand="0" w:evenHBand="0" w:firstRowFirstColumn="0" w:firstRowLastColumn="0" w:lastRowFirstColumn="0" w:lastRowLastColumn="0"/>
+            </w:pPr>
+            <w:r>
+              <w:t>Completed first drafts of installation, command line scan, and web service scan use cases</w:t>
+            </w:r>
+          </w:p>
+        </w:tc>
+        <w:tc>
+          <w:tcPr>
+            <w:tcW w:w="2150" w:type="dxa"/>
+          </w:tcPr>
+          <w:p>
+            <w:pPr>
+              <w:cnfStyle w:val="000000000000" w:firstRow="0" w:lastRow="0" w:firstColumn="0" w:lastColumn="0" w:oddVBand="0" w:evenVBand="0" w:oddHBand="0" w:evenHBand="0" w:firstRowFirstColumn="0" w:firstRowLastColumn="0" w:lastRowFirstColumn="0" w:lastRowLastColumn="0"/>
+            </w:pPr>
+            <w:r>
+              <w:t>Jon von Kampen</w:t>
+            </w:r>
+          </w:p>
+        </w:tc>
+      </w:tr>
+    </w:tbl>
+    <w:p/>
+    <w:p>
+      <w:pPr>
+        <w:pStyle w:val="Heading1"/>
       </w:pPr>
       <w:r>
         <w:t>System administrator</w:t>
@@ -66,7 +229,10 @@
         <w:t xml:space="preserve">System administrator on behalf of users </w:t>
       </w:r>
       <w:r>
-        <w:t>who generate SPDX documents</w:t>
+        <w:t>who</w:t>
+      </w:r>
+      <w:r>
+        <w:t xml:space="preserve"> determine artifact licenses</w:t>
       </w:r>
     </w:p>
     <w:p>
@@ -93,16 +259,16 @@
         <w:t>determination</w:t>
       </w:r>
       <w:r>
-        <w:t xml:space="preserve"> of SPDX </w:t>
-      </w:r>
-      <w:r>
-        <w:t xml:space="preserve">licensing </w:t>
-      </w:r>
-      <w:r>
-        <w:t xml:space="preserve">data </w:t>
-      </w:r>
-      <w:r>
-        <w:t xml:space="preserve">by comparing the output of multiple automatic software </w:t>
+        <w:t xml:space="preserve"> of </w:t>
+      </w:r>
+      <w:r>
+        <w:t>artifact licenses</w:t>
+      </w:r>
+      <w:r>
+        <w:t xml:space="preserve"> </w:t>
+      </w:r>
+      <w:r>
+        <w:t xml:space="preserve">by comparing the output of multiple automatic </w:t>
       </w:r>
       <w:r>
         <w:t>license scanners</w:t>
@@ -171,7 +337,13 @@
         <w:t>To ensure the availability and res</w:t>
       </w:r>
       <w:r>
-        <w:t>ponsiveness of user applications</w:t>
+        <w:t xml:space="preserve">ponsiveness of </w:t>
+      </w:r>
+      <w:r>
+        <w:t xml:space="preserve">all </w:t>
+      </w:r>
+      <w:r>
+        <w:t>user applications</w:t>
       </w:r>
     </w:p>
     <w:p>
@@ -186,22 +358,37 @@
         <w:rPr>
           <w:b/>
         </w:rPr>
-        <w:t>S</w:t>
-      </w:r>
-      <w:r>
-        <w:rPr>
-          <w:b/>
-        </w:rPr>
-        <w:t>canning users:</w:t>
-      </w:r>
-      <w:r>
-        <w:rPr>
-          <w:b/>
-        </w:rPr>
-        <w:t xml:space="preserve"> </w:t>
-      </w:r>
-      <w:r>
-        <w:t>To speed the determination of SPDX data by comparing the output of multiple automatic software license scanners</w:t>
+        <w:t>License determiners</w:t>
+      </w:r>
+      <w:r>
+        <w:rPr>
+          <w:b/>
+        </w:rPr>
+        <w:t>:</w:t>
+      </w:r>
+    </w:p>
+    <w:p>
+      <w:pPr>
+        <w:pStyle w:val="ListParagraph"/>
+        <w:numPr>
+          <w:ilvl w:val="2"/>
+          <w:numId w:val="2"/>
+        </w:numPr>
+      </w:pPr>
+      <w:r>
+        <w:t>To determine and communicate artifact licenses</w:t>
+      </w:r>
+    </w:p>
+    <w:p>
+      <w:pPr>
+        <w:pStyle w:val="ListParagraph"/>
+        <w:numPr>
+          <w:ilvl w:val="2"/>
+          <w:numId w:val="2"/>
+        </w:numPr>
+      </w:pPr>
+      <w:r>
+        <w:t>To automate and quicken the license determination process</w:t>
       </w:r>
     </w:p>
     <w:p>
@@ -279,7 +466,13 @@
         </w:numPr>
       </w:pPr>
       <w:r>
-        <w:t>FOSSology-Ninka is executable by authorized users</w:t>
+        <w:t xml:space="preserve">FOSSology-Ninka is executable by </w:t>
+      </w:r>
+      <w:r>
+        <w:t xml:space="preserve">all </w:t>
+      </w:r>
+      <w:r>
+        <w:t>authorized users</w:t>
       </w:r>
     </w:p>
     <w:p>
@@ -294,7 +487,19 @@
         <w:rPr>
           <w:b/>
         </w:rPr>
-        <w:t>Failed End Condition:</w:t>
+        <w:t>Failed End Condition</w:t>
+      </w:r>
+      <w:r>
+        <w:rPr>
+          <w:b/>
+        </w:rPr>
+        <w:t>s</w:t>
+      </w:r>
+      <w:r>
+        <w:rPr>
+          <w:b/>
+        </w:rPr>
+        <w:t>:</w:t>
       </w:r>
     </w:p>
     <w:p>
@@ -306,7 +511,13 @@
         </w:numPr>
       </w:pPr>
       <w:r>
-        <w:t>System administrator cannot determine how to configure FOSSology-Ninka to access its dependent systems (FOSSology, Ninka, Python, etc.)</w:t>
+        <w:t xml:space="preserve">System administrator cannot determine how to configure FOSSology-Ninka to access its </w:t>
+      </w:r>
+      <w:r>
+        <w:t xml:space="preserve">dependencies </w:t>
+      </w:r>
+      <w:r>
+        <w:t>(FOSSology, Ninka, Python, etc.)</w:t>
       </w:r>
     </w:p>
     <w:p>
@@ -342,7 +553,10 @@
         <w:t xml:space="preserve"> </w:t>
       </w:r>
       <w:r>
-        <w:t>User request for installation</w:t>
+        <w:t>License</w:t>
+      </w:r>
+      <w:r>
+        <w:t xml:space="preserve"> determiner requests installation</w:t>
       </w:r>
     </w:p>
     <w:p>
@@ -374,13 +588,17 @@
     </w:p>
     <w:p>
       <w:pPr>
-        <w:pStyle w:val="Heading2"/>
-      </w:pPr>
-      <w:r>
-        <w:t xml:space="preserve">User scans package with FOSSology-Ninka through </w:t>
-      </w:r>
-      <w:r>
-        <w:t>command line with output to the local file system</w:t>
+        <w:pStyle w:val="Heading1"/>
+      </w:pPr>
+      <w:r>
+        <w:lastRenderedPageBreak/>
+        <w:t>License determiner</w:t>
+      </w:r>
+      <w:r>
+        <w:t xml:space="preserve"> </w:t>
+      </w:r>
+      <w:r>
+        <w:t>performs local FOSSology-Ninka scan through command line</w:t>
       </w:r>
     </w:p>
     <w:p>
@@ -401,10 +619,13 @@
         <w:t xml:space="preserve"> </w:t>
       </w:r>
       <w:r>
-        <w:t xml:space="preserve">User scans package with FOSSology-Ninka through command line with output to </w:t>
-      </w:r>
-      <w:r>
-        <w:t>the local file system</w:t>
+        <w:t>License determiner</w:t>
+      </w:r>
+      <w:r>
+        <w:t xml:space="preserve"> </w:t>
+      </w:r>
+      <w:r>
+        <w:t>performs local FOSSology-Ninka scan through command line</w:t>
       </w:r>
     </w:p>
     <w:p>
@@ -425,10 +646,10 @@
         <w:t xml:space="preserve"> </w:t>
       </w:r>
       <w:r>
-        <w:t>User</w:t>
-      </w:r>
-      <w:r>
-        <w:t>s who generate SPDX documents</w:t>
+        <w:t xml:space="preserve">User tasked with determining </w:t>
+      </w:r>
+      <w:r>
+        <w:t>artifact licenses</w:t>
       </w:r>
     </w:p>
     <w:p>
@@ -449,13 +670,13 @@
         <w:t xml:space="preserve"> </w:t>
       </w:r>
       <w:r>
-        <w:t xml:space="preserve">To speed the determination of SPDX </w:t>
-      </w:r>
-      <w:r>
-        <w:t xml:space="preserve">licensing </w:t>
-      </w:r>
-      <w:r>
-        <w:t>data by comparing the output of multiple automatic software license scanners</w:t>
+        <w:t>To speed the determination of</w:t>
+      </w:r>
+      <w:r>
+        <w:t xml:space="preserve"> artifact licenses </w:t>
+      </w:r>
+      <w:r>
+        <w:t>by comparing the output of multiple automatic license scanners</w:t>
       </w:r>
     </w:p>
     <w:p>
@@ -485,7 +706,13 @@
         <w:rPr>
           <w:b/>
         </w:rPr>
-        <w:t>Scanning users:</w:t>
+        <w:t>License determiners</w:t>
+      </w:r>
+      <w:r>
+        <w:rPr>
+          <w:b/>
+        </w:rPr>
+        <w:t>:</w:t>
       </w:r>
     </w:p>
     <w:p>
@@ -497,10 +724,7 @@
         </w:numPr>
       </w:pPr>
       <w:r>
-        <w:t xml:space="preserve">To communicate the licensing information for </w:t>
-      </w:r>
-      <w:r>
-        <w:t>their copyrightable artifacts, including all copyrightable artifacts they contain</w:t>
+        <w:t>To determine and communicate artifact licenses</w:t>
       </w:r>
     </w:p>
     <w:p>
@@ -512,10 +736,7 @@
         </w:numPr>
       </w:pPr>
       <w:r>
-        <w:t xml:space="preserve">To speed the determination of SPDX data by comparing the output of multiple </w:t>
-      </w:r>
-      <w:r>
-        <w:t>automatic software license scanners</w:t>
+        <w:t>To automate and quicken the license determination process</w:t>
       </w:r>
     </w:p>
     <w:p>
@@ -530,7 +751,13 @@
         <w:rPr>
           <w:b/>
         </w:rPr>
-        <w:t>Consumers of files and packages:</w:t>
+        <w:t>Artifact consumers</w:t>
+      </w:r>
+      <w:r>
+        <w:rPr>
+          <w:b/>
+        </w:rPr>
+        <w:t>:</w:t>
       </w:r>
     </w:p>
     <w:p>
@@ -542,7 +769,10 @@
         </w:numPr>
       </w:pPr>
       <w:r>
-        <w:t>To receive accurate and clear information of licensing of artifacts</w:t>
+        <w:t xml:space="preserve">To receive accurate and clear </w:t>
+      </w:r>
+      <w:r>
+        <w:t>artifact licensing information</w:t>
       </w:r>
     </w:p>
     <w:p>
@@ -554,20 +784,10 @@
         </w:numPr>
       </w:pPr>
       <w:r>
-        <w:t>To be able to comply easily with licenses for artifacts</w:t>
-      </w:r>
-    </w:p>
-    <w:p>
-      <w:pPr>
-        <w:pStyle w:val="ListParagraph"/>
-        <w:numPr>
-          <w:ilvl w:val="2"/>
-          <w:numId w:val="4"/>
-        </w:numPr>
-      </w:pPr>
-      <w:r>
-        <w:lastRenderedPageBreak/>
-        <w:t>To be able to trust that the package SPDX data is in alignment with license assertions</w:t>
+        <w:t xml:space="preserve">To be able to comply easily with </w:t>
+      </w:r>
+      <w:r>
+        <w:t>artifact licenses</w:t>
       </w:r>
     </w:p>
     <w:p>
@@ -618,7 +838,16 @@
         </w:numPr>
       </w:pPr>
       <w:r>
-        <w:t>FOSSology and/or Ninka license determination algorithms are accurate</w:t>
+        <w:t xml:space="preserve">FOSSology and/or Ninka </w:t>
+      </w:r>
+      <w:r>
+        <w:t xml:space="preserve">accurately </w:t>
+      </w:r>
+      <w:r>
+        <w:t>assert</w:t>
+      </w:r>
+      <w:r>
+        <w:t xml:space="preserve"> licensing information</w:t>
       </w:r>
     </w:p>
     <w:p>
@@ -630,7 +859,16 @@
         </w:numPr>
       </w:pPr>
       <w:r>
-        <w:t>The user is able to manually resolve conflicting license determinations</w:t>
+        <w:t xml:space="preserve">The </w:t>
+      </w:r>
+      <w:r>
+        <w:t xml:space="preserve">license determiner has the knowledge, experience, and resources to </w:t>
+      </w:r>
+      <w:r>
+        <w:t xml:space="preserve">manually resolve conflicting license </w:t>
+      </w:r>
+      <w:r>
+        <w:t>scanner assertions</w:t>
       </w:r>
     </w:p>
     <w:p>
@@ -648,7 +886,28 @@
         <w:t>Main Success Scenario:</w:t>
       </w:r>
       <w:r>
-        <w:t xml:space="preserve"> Output allows the user to accurately and completely determine SPDX licensing data</w:t>
+        <w:t xml:space="preserve"> Output allows the </w:t>
+      </w:r>
+      <w:r>
+        <w:t>license determiner</w:t>
+      </w:r>
+      <w:r>
+        <w:t xml:space="preserve"> to accurately and completely determine </w:t>
+      </w:r>
+      <w:r>
+        <w:t>artifact licenses</w:t>
+      </w:r>
+    </w:p>
+    <w:p>
+      <w:pPr>
+        <w:pStyle w:val="ListParagraph"/>
+        <w:numPr>
+          <w:ilvl w:val="1"/>
+          <w:numId w:val="4"/>
+        </w:numPr>
+      </w:pPr>
+      <w:r>
+        <w:t>A provisional SPDX document is output to the local file system</w:t>
       </w:r>
     </w:p>
     <w:p>
@@ -717,7 +976,13 @@
         <w:t xml:space="preserve">Failure to </w:t>
       </w:r>
       <w:r>
-        <w:t>run FOSSology or Ninka, or</w:t>
+        <w:t>run FOSSology or Ninka</w:t>
+      </w:r>
+      <w:r>
+        <w:t xml:space="preserve"> on a local package</w:t>
+      </w:r>
+      <w:r>
+        <w:t>, or</w:t>
       </w:r>
     </w:p>
     <w:p>
@@ -744,7 +1009,13 @@
         </w:numPr>
       </w:pPr>
       <w:r>
-        <w:t>Failure to create an intermediate SPDX document on the local file system</w:t>
+        <w:t>Failure to create a</w:t>
+      </w:r>
+      <w:r>
+        <w:t xml:space="preserve"> provisional </w:t>
+      </w:r>
+      <w:r>
+        <w:t>SPDX document on the local file system</w:t>
       </w:r>
     </w:p>
     <w:p>
@@ -783,7 +1054,10 @@
         </w:numPr>
       </w:pPr>
       <w:r>
-        <w:t>User must determine licensing information for a file or package belonging to the user’s organization</w:t>
+        <w:t xml:space="preserve">User is tasked with determining licenses for artifacts </w:t>
+      </w:r>
+      <w:r>
+        <w:t>belonging to the user’s organization</w:t>
       </w:r>
     </w:p>
     <w:p>
@@ -795,7 +1069,22 @@
         </w:numPr>
       </w:pPr>
       <w:r>
-        <w:t>User must determine licensing information for a file or package that the user’s organization would like to use</w:t>
+        <w:t xml:space="preserve">User is tasked with determining licenses for third-party artifacts </w:t>
+      </w:r>
+      <w:r>
+        <w:t>that the user’s organization would like to use</w:t>
+      </w:r>
+    </w:p>
+    <w:p>
+      <w:pPr>
+        <w:pStyle w:val="ListParagraph"/>
+        <w:numPr>
+          <w:ilvl w:val="1"/>
+          <w:numId w:val="4"/>
+        </w:numPr>
+      </w:pPr>
+      <w:r>
+        <w:t>Manual or automated command-line execution of FOSSology-Ninka</w:t>
       </w:r>
     </w:p>
     <w:p>
@@ -819,10 +1108,61 @@
         <w:t xml:space="preserve"> </w:t>
       </w:r>
       <w:r>
-        <w:t>FOSSology-Ninka output alone does not guarantee accurate and complete determination of SPDX licensing data. Artifact licensing information may be incomplete; FOSSology or Ninka may be inaccurate; the user may be unable to manually resolve conflicting assertions.</w:t>
-      </w:r>
-      <w:r>
-        <w:t xml:space="preserve"> FOSSology-Ninka should still speed the determination process over purely manual review.</w:t>
+        <w:t xml:space="preserve">FOSSology-Ninka </w:t>
+      </w:r>
+      <w:r>
+        <w:t xml:space="preserve">itself does not </w:t>
+      </w:r>
+      <w:r>
+        <w:t>guarantee accurate and complete determination of</w:t>
+      </w:r>
+      <w:r>
+        <w:t xml:space="preserve"> artifact licenses</w:t>
+      </w:r>
+      <w:r>
+        <w:t xml:space="preserve">. </w:t>
+      </w:r>
+      <w:r>
+        <w:t>Artifacts may lack (complete) licensing information</w:t>
+      </w:r>
+      <w:r>
+        <w:t xml:space="preserve">; FOSSology or Ninka </w:t>
+      </w:r>
+      <w:r>
+        <w:t xml:space="preserve">determinations </w:t>
+      </w:r>
+      <w:r>
+        <w:t xml:space="preserve">may be inaccurate; the </w:t>
+      </w:r>
+      <w:r>
+        <w:t xml:space="preserve">license determiner </w:t>
+      </w:r>
+      <w:r>
+        <w:t xml:space="preserve">may be unable to manually resolve conflicting </w:t>
+      </w:r>
+      <w:r>
+        <w:t>license scanner assertions</w:t>
+      </w:r>
+      <w:r>
+        <w:t>.</w:t>
+      </w:r>
+      <w:r>
+        <w:t xml:space="preserve"> FOSSology-Ninka</w:t>
+      </w:r>
+      <w:r>
+        <w:t xml:space="preserve"> aims to </w:t>
+      </w:r>
+      <w:r>
+        <w:t xml:space="preserve">quicken </w:t>
+      </w:r>
+      <w:r>
+        <w:t xml:space="preserve">the </w:t>
+      </w:r>
+      <w:r>
+        <w:t xml:space="preserve">license </w:t>
+      </w:r>
+      <w:r>
+        <w:t>determination process over purely manual review.</w:t>
       </w:r>
     </w:p>
     <w:p>
@@ -843,27 +1183,34 @@
         <w:t xml:space="preserve"> </w:t>
       </w:r>
       <w:r>
-        <w:t>A user is tasked with determining the licenses used in a third-party software package. The user inputs the package to FOSSology-Ninka</w:t>
-      </w:r>
-      <w:r>
-        <w:t>, which outputs a provisional SPDX document</w:t>
-      </w:r>
-      <w:r>
-        <w:t xml:space="preserve">. </w:t>
-      </w:r>
-      <w:r>
-        <w:t>The document asserts that the license is GPLv3 and does not contain conflict information, indicating that FOSSology and Ninka agree</w:t>
-      </w:r>
-      <w:r>
-        <w:t>.</w:t>
-      </w:r>
-    </w:p>
-    <w:p>
-      <w:pPr>
-        <w:pStyle w:val="Heading2"/>
-      </w:pPr>
-      <w:r>
-        <w:t>User scans package with FOSSology-Ninka through command line with output to an instance of the SPDX Dashboard web application</w:t>
+        <w:t xml:space="preserve">A user is tasked with determining the licenses used in a third-party software package. The user </w:t>
+      </w:r>
+      <w:r>
+        <w:t xml:space="preserve">provides the local path to the package as an argument to </w:t>
+      </w:r>
+      <w:r>
+        <w:t>FOSSology-Ninka</w:t>
+      </w:r>
+      <w:r>
+        <w:t xml:space="preserve">. FOSSology-Ninka calls FOSSology and Ninka serially on the package, compares their assertions, and outputs a </w:t>
+      </w:r>
+      <w:r>
+        <w:lastRenderedPageBreak/>
+        <w:t>provisional SPDX document. The document records that both scanners assert that the license is GPLv3. The user may use some other tool to create a final SPDX document indicating human review.</w:t>
+      </w:r>
+    </w:p>
+    <w:p>
+      <w:pPr>
+        <w:pStyle w:val="Heading1"/>
+      </w:pPr>
+      <w:r>
+        <w:t>License determiner</w:t>
+      </w:r>
+      <w:r>
+        <w:t xml:space="preserve"> </w:t>
+      </w:r>
+      <w:r>
+        <w:t>performs remote FOSSology-Ninka scan through web service call</w:t>
       </w:r>
     </w:p>
     <w:p>
@@ -884,8 +1231,16 @@
         <w:t xml:space="preserve"> </w:t>
       </w:r>
       <w:r>
-        <w:t>User scans package with FOSSology-Ninka through command line with output to an instance of the SPDX Dashboard web application</w:t>
-      </w:r>
+        <w:t>License determiner</w:t>
+      </w:r>
+      <w:r>
+        <w:t xml:space="preserve"> </w:t>
+      </w:r>
+      <w:r>
+        <w:t>performs remote FOSSology-Ninka scan through web service call</w:t>
+      </w:r>
+      <w:bookmarkStart w:id="0" w:name="_GoBack"/>
+      <w:bookmarkEnd w:id="0"/>
     </w:p>
     <w:p>
       <w:pPr>
@@ -902,13 +1257,7 @@
         <w:t>Primary Actor:</w:t>
       </w:r>
       <w:r>
-        <w:t xml:space="preserve"> </w:t>
-      </w:r>
-      <w:r>
-        <w:t>User</w:t>
-      </w:r>
-      <w:r>
-        <w:t>s who generate SPDX documents</w:t>
+        <w:t xml:space="preserve"> User tasked with determining artifact licenses</w:t>
       </w:r>
     </w:p>
     <w:p>
@@ -926,13 +1275,7 @@
         <w:t>Goal in Context:</w:t>
       </w:r>
       <w:r>
-        <w:t xml:space="preserve"> To speed the determination of SPDX </w:t>
-      </w:r>
-      <w:r>
-        <w:t xml:space="preserve">licensing </w:t>
-      </w:r>
-      <w:r>
-        <w:t>data by comparing the output of multiple automatic software license scanners</w:t>
+        <w:t xml:space="preserve"> To speed the determination of artifact licenses by comparing the output of multiple automatic license scanners</w:t>
       </w:r>
     </w:p>
     <w:p>
@@ -962,7 +1305,19 @@
         <w:rPr>
           <w:b/>
         </w:rPr>
-        <w:t>Scanning users:</w:t>
+        <w:t>License determiners</w:t>
+      </w:r>
+      <w:r>
+        <w:rPr>
+          <w:b/>
+        </w:rPr>
+        <w:t xml:space="preserve"> (including SPDX Dashboard users)</w:t>
+      </w:r>
+      <w:r>
+        <w:rPr>
+          <w:b/>
+        </w:rPr>
+        <w:t>:</w:t>
       </w:r>
     </w:p>
     <w:p>
@@ -974,7 +1329,7 @@
         </w:numPr>
       </w:pPr>
       <w:r>
-        <w:t>To communicate the licensing information for their copyrightable artifacts, including all copyrightable artifacts they contain</w:t>
+        <w:t>To determine and communicate artifact licenses</w:t>
       </w:r>
     </w:p>
     <w:p>
@@ -986,10 +1341,7 @@
         </w:numPr>
       </w:pPr>
       <w:r>
-        <w:t xml:space="preserve">To speed the determination of SPDX data by comparing the output of multiple </w:t>
-      </w:r>
-      <w:r>
-        <w:t>automatic software license scanners</w:t>
+        <w:t>To automate and quicken the license determination process</w:t>
       </w:r>
     </w:p>
     <w:p>
@@ -1004,7 +1356,7 @@
         <w:rPr>
           <w:b/>
         </w:rPr>
-        <w:t>Dashboard users:</w:t>
+        <w:t>Artifact consumers:</w:t>
       </w:r>
     </w:p>
     <w:p>
@@ -1014,17 +1366,9 @@
           <w:ilvl w:val="2"/>
           <w:numId w:val="5"/>
         </w:numPr>
-        <w:rPr>
-          <w:b/>
-          <w:color w:val="FF0000"/>
-        </w:rPr>
-      </w:pPr>
-      <w:r>
-        <w:rPr>
-          <w:b/>
-          <w:color w:val="FF0000"/>
-        </w:rPr>
-        <w:t>TODO</w:t>
+      </w:pPr>
+      <w:r>
+        <w:t>To receive accurate and clear artifact licensing information</w:t>
       </w:r>
     </w:p>
     <w:p>
@@ -1035,56 +1379,8 @@
           <w:numId w:val="5"/>
         </w:numPr>
       </w:pPr>
-    </w:p>
-    <w:p>
-      <w:pPr>
-        <w:pStyle w:val="ListParagraph"/>
-        <w:numPr>
-          <w:ilvl w:val="1"/>
-          <w:numId w:val="5"/>
-        </w:numPr>
-      </w:pPr>
-      <w:r>
-        <w:rPr>
-          <w:b/>
-        </w:rPr>
-        <w:t>Consumers of files and packages:</w:t>
-      </w:r>
-    </w:p>
-    <w:p>
-      <w:pPr>
-        <w:pStyle w:val="ListParagraph"/>
-        <w:numPr>
-          <w:ilvl w:val="2"/>
-          <w:numId w:val="5"/>
-        </w:numPr>
-      </w:pPr>
-      <w:r>
-        <w:t>To receive accurate and clear information of licensing of artifacts</w:t>
-      </w:r>
-    </w:p>
-    <w:p>
-      <w:pPr>
-        <w:pStyle w:val="ListParagraph"/>
-        <w:numPr>
-          <w:ilvl w:val="2"/>
-          <w:numId w:val="5"/>
-        </w:numPr>
-      </w:pPr>
-      <w:r>
-        <w:t>To be able to comply easily with licenses for artifacts</w:t>
-      </w:r>
-    </w:p>
-    <w:p>
-      <w:pPr>
-        <w:pStyle w:val="ListParagraph"/>
-        <w:numPr>
-          <w:ilvl w:val="2"/>
-          <w:numId w:val="5"/>
-        </w:numPr>
-      </w:pPr>
-      <w:r>
-        <w:t>To be able to trust that the package SPDX data is in alignment with license assertions</w:t>
+      <w:r>
+        <w:t>To be able to comply easily with artifact licenses</w:t>
       </w:r>
     </w:p>
     <w:p>
@@ -1099,10 +1395,55 @@
         <w:rPr>
           <w:b/>
         </w:rPr>
-        <w:t xml:space="preserve">Precondition: </w:t>
-      </w:r>
+        <w:t>Precondition</w:t>
+      </w:r>
+      <w:r>
+        <w:rPr>
+          <w:b/>
+        </w:rPr>
+        <w:t>s</w:t>
+      </w:r>
+      <w:r>
+        <w:rPr>
+          <w:b/>
+        </w:rPr>
+        <w:t>:</w:t>
+      </w:r>
+    </w:p>
+    <w:p>
+      <w:pPr>
+        <w:pStyle w:val="ListParagraph"/>
+        <w:numPr>
+          <w:ilvl w:val="1"/>
+          <w:numId w:val="5"/>
+        </w:numPr>
+      </w:pPr>
       <w:r>
         <w:t>Artifacts contain some licensing information (e.g., in comments)</w:t>
+      </w:r>
+    </w:p>
+    <w:p>
+      <w:pPr>
+        <w:pStyle w:val="ListParagraph"/>
+        <w:numPr>
+          <w:ilvl w:val="1"/>
+          <w:numId w:val="5"/>
+        </w:numPr>
+      </w:pPr>
+      <w:r>
+        <w:t>FOSSology and/or Ninka accurately assert licensing information</w:t>
+      </w:r>
+    </w:p>
+    <w:p>
+      <w:pPr>
+        <w:pStyle w:val="ListParagraph"/>
+        <w:numPr>
+          <w:ilvl w:val="1"/>
+          <w:numId w:val="5"/>
+        </w:numPr>
+      </w:pPr>
+      <w:r>
+        <w:t>The license determiner has the knowledge, experience, and resources to manually resolve conflicting license scanner assertions</w:t>
       </w:r>
     </w:p>
     <w:p>
@@ -1120,7 +1461,7 @@
         <w:t>Main Success Scenario:</w:t>
       </w:r>
       <w:r>
-        <w:t xml:space="preserve"> Output allows the user to accurately and completely determine SPDX licensing data</w:t>
+        <w:t xml:space="preserve"> Output allows the license determiner to accurately and completely determine artifact licenses</w:t>
       </w:r>
     </w:p>
     <w:p>
@@ -1132,6 +1473,21 @@
         </w:numPr>
       </w:pPr>
       <w:r>
+        <w:t xml:space="preserve">A provisional SPDX document is </w:t>
+      </w:r>
+      <w:r>
+        <w:t>uploaded to an instance of the SPDX Dashboard web application</w:t>
+      </w:r>
+    </w:p>
+    <w:p>
+      <w:pPr>
+        <w:pStyle w:val="ListParagraph"/>
+        <w:numPr>
+          <w:ilvl w:val="1"/>
+          <w:numId w:val="5"/>
+        </w:numPr>
+      </w:pPr>
+      <w:r>
         <w:t>SPDX fields on which FOSSology and Ninka agree are filled out</w:t>
       </w:r>
     </w:p>
@@ -1158,18 +1514,6 @@
       <w:r>
         <w:t>A data structure within the SPDX Comments field identifies conflict fields and lists the conflicting assertions</w:t>
       </w:r>
-      <w:r>
-        <w:t xml:space="preserve"> </w:t>
-      </w:r>
-      <w:r>
-        <w:rPr>
-          <w:b/>
-          <w:color w:val="FF0000"/>
-        </w:rPr>
-        <w:t>TODO</w:t>
-      </w:r>
-      <w:bookmarkStart w:id="0" w:name="_GoBack"/>
-      <w:bookmarkEnd w:id="0"/>
     </w:p>
     <w:p>
       <w:pPr>
@@ -1198,7 +1542,19 @@
         <w:t xml:space="preserve">Failure to </w:t>
       </w:r>
       <w:r>
-        <w:t>run FOSSology or Ninka, or</w:t>
+        <w:t xml:space="preserve">run FOSSology or Ninka on a </w:t>
+      </w:r>
+      <w:r>
+        <w:t>p</w:t>
+      </w:r>
+      <w:r>
+        <w:t>ackage</w:t>
+      </w:r>
+      <w:r>
+        <w:t xml:space="preserve"> downloaded from a remote location</w:t>
+      </w:r>
+      <w:r>
+        <w:t>, or</w:t>
       </w:r>
     </w:p>
     <w:p>
@@ -1210,10 +1566,7 @@
         </w:numPr>
       </w:pPr>
       <w:r>
-        <w:t>Failure to compare FOSSology and Ninka output</w:t>
-      </w:r>
-      <w:r>
-        <w:t>, or</w:t>
+        <w:t>Failure to compare FOSSology and Ninka output, or</w:t>
       </w:r>
     </w:p>
     <w:p>
@@ -1225,7 +1578,16 @@
         </w:numPr>
       </w:pPr>
       <w:r>
-        <w:t>Failure to create an intermediate SPDX document and upload it to the Dashboard</w:t>
+        <w:t>Failure to create a provisional SPDX document</w:t>
+      </w:r>
+      <w:r>
+        <w:t xml:space="preserve"> and upload it to the </w:t>
+      </w:r>
+      <w:r>
+        <w:t xml:space="preserve">SPDX </w:t>
+      </w:r>
+      <w:r>
+        <w:t>Dashboard</w:t>
       </w:r>
     </w:p>
     <w:p>
@@ -1252,7 +1614,7 @@
         </w:numPr>
       </w:pPr>
       <w:r>
-        <w:t>User must determine licensing information for a file or package belonging to the user’s organization</w:t>
+        <w:t>User is tasked with determining licenses for artifacts belonging to the user’s organization</w:t>
       </w:r>
     </w:p>
     <w:p>
@@ -1264,7 +1626,22 @@
         </w:numPr>
       </w:pPr>
       <w:r>
-        <w:t>User must determine licensing information for a file or package that the user’s organization would like to use</w:t>
+        <w:t>User is tasked with determining licenses for third-party artifacts that the user’s organization would like to use</w:t>
+      </w:r>
+    </w:p>
+    <w:p>
+      <w:pPr>
+        <w:pStyle w:val="ListParagraph"/>
+        <w:numPr>
+          <w:ilvl w:val="1"/>
+          <w:numId w:val="5"/>
+        </w:numPr>
+      </w:pPr>
+      <w:r>
+        <w:t xml:space="preserve">Manual or automated </w:t>
+      </w:r>
+      <w:r>
+        <w:t>call to a web service that executes FOSSology-Ninka</w:t>
       </w:r>
     </w:p>
     <w:p>
@@ -1288,17 +1665,7 @@
         <w:t xml:space="preserve"> </w:t>
       </w:r>
       <w:r>
-        <w:t>FOSSology-Ninka output alone does not guarantee accurate and complete determination of SPDX licensing data. Artifact licensing information may be incomplete; FOSSology or Ninka may be inaccurate; the user may be unable to manually resolve conflicting assertions. FOSSology-Ninka should still speed the determination process over purely manual review.</w:t>
-      </w:r>
-      <w:r>
-        <w:t xml:space="preserve"> </w:t>
-      </w:r>
-      <w:r>
-        <w:rPr>
-          <w:b/>
-          <w:color w:val="FF0000"/>
-        </w:rPr>
-        <w:t>TODO</w:t>
+        <w:t>FOSSology-Ninka itself does not guarantee accurate and complete determination of artifact licenses. Artifacts may lack (complete) licensing information; FOSSology or Ninka determinations may be inaccurate; the license determiner may be unable to manually resolve conflicting license scanner assertions. FOSSology-Ninka aims to quicken the license determination process over purely manual review.</w:t>
       </w:r>
     </w:p>
     <w:p>
@@ -1316,38 +1683,44 @@
         <w:t>Example:</w:t>
       </w:r>
       <w:r>
-        <w:t xml:space="preserve"> A user is tasked with determining the licenses used in a third-party software package. The user inputs the package to FOSSology-Ninka, which outputs a provisional SPDX document. The document asserts that the license is GPLv3 and does not contain conflict information, indicating that FOSSology and Ninka agree.</w:t>
-      </w:r>
-      <w:r>
         <w:t xml:space="preserve"> </w:t>
       </w:r>
       <w:r>
-        <w:rPr>
-          <w:b/>
-          <w:color w:val="FF0000"/>
-        </w:rPr>
-        <w:t>TODO</w:t>
-      </w:r>
-    </w:p>
-    <w:p>
-      <w:pPr>
-        <w:pStyle w:val="Heading1"/>
-      </w:pPr>
-      <w:proofErr w:type="spellStart"/>
-      <w:r>
-        <w:t>Changelog</w:t>
-      </w:r>
-      <w:proofErr w:type="spellEnd"/>
-    </w:p>
-    <w:p>
-      <w:r>
-        <w:rPr>
-          <w:b/>
-          <w:color w:val="FF0000"/>
-        </w:rPr>
-        <w:t>TODO</w:t>
-      </w:r>
-    </w:p>
+        <w:t xml:space="preserve">A user is tasked with determining the licenses used in a third-party software package. The </w:t>
+      </w:r>
+      <w:r>
+        <w:t>user</w:t>
+      </w:r>
+      <w:r>
+        <w:t xml:space="preserve"> (</w:t>
+      </w:r>
+      <w:r>
+        <w:t>through a web front-end</w:t>
+      </w:r>
+      <w:r>
+        <w:t>)</w:t>
+      </w:r>
+      <w:r>
+        <w:t xml:space="preserve"> calls a FOSSology-Ninka web service </w:t>
+      </w:r>
+      <w:r>
+        <w:t xml:space="preserve">with the path to a remote </w:t>
+      </w:r>
+      <w:r>
+        <w:lastRenderedPageBreak/>
+        <w:t xml:space="preserve">package as an argument. FOSSology-Ninka downloads the package to the local file system. FOSSology-Ninka </w:t>
+      </w:r>
+      <w:r>
+        <w:t xml:space="preserve">calls FOSSology and Ninka serially on the package, compares their assertions, and outputs a provisional SPDX document. The document records that both scanners assert that the license is GPLv3. </w:t>
+      </w:r>
+      <w:r>
+        <w:t>The document is uploaded to the SPDX Dashboard where t</w:t>
+      </w:r>
+      <w:r>
+        <w:t>he user may create a final SPDX document indicating human review.</w:t>
+      </w:r>
+    </w:p>
+    <w:p/>
     <w:sectPr>
       <w:pgSz w:w="12240" w:h="15840"/>
       <w:pgMar w:top="1440" w:right="1440" w:bottom="1440" w:left="1440" w:header="720" w:footer="720" w:gutter="0"/>
@@ -1356,6 +1729,80 @@
     </w:sectPr>
   </w:body>
 </w:document>
+</file>
+
+<file path=word/endnotes.xml><?xml version="1.0" encoding="utf-8"?>
+<w:endnotes xmlns:wpc="http://schemas.microsoft.com/office/word/2010/wordprocessingCanvas" xmlns:mc="http://schemas.openxmlformats.org/markup-compatibility/2006" xmlns:o="urn:schemas-microsoft-com:office:office" xmlns:r="http://schemas.openxmlformats.org/officeDocument/2006/relationships" xmlns:m="http://schemas.openxmlformats.org/officeDocument/2006/math" xmlns:v="urn:schemas-microsoft-com:vml" xmlns:wp14="http://schemas.microsoft.com/office/word/2010/wordprocessingDrawing" xmlns:wp="http://schemas.openxmlformats.org/drawingml/2006/wordprocessingDrawing" xmlns:w10="urn:schemas-microsoft-com:office:word" xmlns:w="http://schemas.openxmlformats.org/wordprocessingml/2006/main" xmlns:w14="http://schemas.microsoft.com/office/word/2010/wordml" xmlns:w15="http://schemas.microsoft.com/office/word/2012/wordml" xmlns:wpg="http://schemas.microsoft.com/office/word/2010/wordprocessingGroup" xmlns:wpi="http://schemas.microsoft.com/office/word/2010/wordprocessingInk" xmlns:wne="http://schemas.microsoft.com/office/word/2006/wordml" xmlns:wps="http://schemas.microsoft.com/office/word/2010/wordprocessingShape" mc:Ignorable="w14 w15 wp14">
+  <w:endnote w:type="separator" w:id="-1">
+    <w:p>
+      <w:pPr>
+        <w:spacing w:after="0" w:line="240" w:lineRule="auto"/>
+      </w:pPr>
+      <w:r>
+        <w:separator/>
+      </w:r>
+    </w:p>
+  </w:endnote>
+  <w:endnote w:type="continuationSeparator" w:id="0">
+    <w:p>
+      <w:pPr>
+        <w:spacing w:after="0" w:line="240" w:lineRule="auto"/>
+      </w:pPr>
+      <w:r>
+        <w:continuationSeparator/>
+      </w:r>
+    </w:p>
+  </w:endnote>
+</w:endnotes>
+</file>
+
+<file path=word/footnotes.xml><?xml version="1.0" encoding="utf-8"?>
+<w:footnotes xmlns:wpc="http://schemas.microsoft.com/office/word/2010/wordprocessingCanvas" xmlns:mc="http://schemas.openxmlformats.org/markup-compatibility/2006" xmlns:o="urn:schemas-microsoft-com:office:office" xmlns:r="http://schemas.openxmlformats.org/officeDocument/2006/relationships" xmlns:m="http://schemas.openxmlformats.org/officeDocument/2006/math" xmlns:v="urn:schemas-microsoft-com:vml" xmlns:wp14="http://schemas.microsoft.com/office/word/2010/wordprocessingDrawing" xmlns:wp="http://schemas.openxmlformats.org/drawingml/2006/wordprocessingDrawing" xmlns:w10="urn:schemas-microsoft-com:office:word" xmlns:w="http://schemas.openxmlformats.org/wordprocessingml/2006/main" xmlns:w14="http://schemas.microsoft.com/office/word/2010/wordml" xmlns:w15="http://schemas.microsoft.com/office/word/2012/wordml" xmlns:wpg="http://schemas.microsoft.com/office/word/2010/wordprocessingGroup" xmlns:wpi="http://schemas.microsoft.com/office/word/2010/wordprocessingInk" xmlns:wne="http://schemas.microsoft.com/office/word/2006/wordml" xmlns:wps="http://schemas.microsoft.com/office/word/2010/wordprocessingShape" mc:Ignorable="w14 w15 wp14">
+  <w:footnote w:type="separator" w:id="-1">
+    <w:p>
+      <w:pPr>
+        <w:spacing w:after="0" w:line="240" w:lineRule="auto"/>
+      </w:pPr>
+      <w:r>
+        <w:separator/>
+      </w:r>
+    </w:p>
+  </w:footnote>
+  <w:footnote w:type="continuationSeparator" w:id="0">
+    <w:p>
+      <w:pPr>
+        <w:spacing w:after="0" w:line="240" w:lineRule="auto"/>
+      </w:pPr>
+      <w:r>
+        <w:continuationSeparator/>
+      </w:r>
+    </w:p>
+  </w:footnote>
+  <w:footnote w:id="1">
+    <w:p>
+      <w:pPr>
+        <w:pStyle w:val="FootnoteText"/>
+      </w:pPr>
+      <w:r>
+        <w:rPr>
+          <w:rStyle w:val="FootnoteReference"/>
+        </w:rPr>
+        <w:footnoteRef/>
+      </w:r>
+      <w:r>
+        <w:t xml:space="preserve"> </w:t>
+      </w:r>
+      <w:hyperlink r:id="rId1" w:history="1">
+        <w:r>
+          <w:rPr>
+            <w:rStyle w:val="Hyperlink"/>
+          </w:rPr>
+          <w:t>http://wiki.spdx.org/view/Technical_Team/Use_Cases/2.0</w:t>
+        </w:r>
+      </w:hyperlink>
+    </w:p>
+  </w:footnote>
+</w:footnotes>
 </file>
 
 <file path=word/numbering.xml><?xml version="1.0" encoding="utf-8"?>
@@ -2452,6 +2899,237 @@
       <w:szCs w:val="24"/>
     </w:rPr>
   </w:style>
+  <w:style w:type="table" w:styleId="GridTable3-Accent1">
+    <w:name w:val="Grid Table 3 Accent 1"/>
+    <w:basedOn w:val="TableNormal"/>
+    <w:uiPriority w:val="48"/>
+    <w:rsid w:val="00C10FF1"/>
+    <w:pPr>
+      <w:spacing w:after="0" w:line="240" w:lineRule="auto"/>
+    </w:pPr>
+    <w:rPr>
+      <w:rFonts w:eastAsiaTheme="minorHAnsi"/>
+      <w:lang w:eastAsia="en-US"/>
+    </w:rPr>
+    <w:tblPr>
+      <w:tblStyleRowBandSize w:val="1"/>
+      <w:tblStyleColBandSize w:val="1"/>
+      <w:tblInd w:w="0" w:type="dxa"/>
+      <w:tblBorders>
+        <w:top w:val="single" w:sz="4" w:space="0" w:color="9CC2E5" w:themeColor="accent1" w:themeTint="99"/>
+        <w:left w:val="single" w:sz="4" w:space="0" w:color="9CC2E5" w:themeColor="accent1" w:themeTint="99"/>
+        <w:bottom w:val="single" w:sz="4" w:space="0" w:color="9CC2E5" w:themeColor="accent1" w:themeTint="99"/>
+        <w:right w:val="single" w:sz="4" w:space="0" w:color="9CC2E5" w:themeColor="accent1" w:themeTint="99"/>
+        <w:insideH w:val="single" w:sz="4" w:space="0" w:color="9CC2E5" w:themeColor="accent1" w:themeTint="99"/>
+        <w:insideV w:val="single" w:sz="4" w:space="0" w:color="9CC2E5" w:themeColor="accent1" w:themeTint="99"/>
+      </w:tblBorders>
+      <w:tblCellMar>
+        <w:top w:w="0" w:type="dxa"/>
+        <w:left w:w="108" w:type="dxa"/>
+        <w:bottom w:w="0" w:type="dxa"/>
+        <w:right w:w="108" w:type="dxa"/>
+      </w:tblCellMar>
+    </w:tblPr>
+    <w:tblStylePr w:type="firstRow">
+      <w:rPr>
+        <w:b/>
+        <w:bCs/>
+      </w:rPr>
+      <w:tblPr/>
+      <w:tcPr>
+        <w:tcBorders>
+          <w:top w:val="nil"/>
+          <w:left w:val="nil"/>
+          <w:right w:val="nil"/>
+          <w:insideH w:val="nil"/>
+          <w:insideV w:val="nil"/>
+        </w:tcBorders>
+        <w:shd w:val="clear" w:color="auto" w:fill="FFFFFF" w:themeFill="background1"/>
+      </w:tcPr>
+    </w:tblStylePr>
+    <w:tblStylePr w:type="lastRow">
+      <w:rPr>
+        <w:b/>
+        <w:bCs/>
+      </w:rPr>
+      <w:tblPr/>
+      <w:tcPr>
+        <w:tcBorders>
+          <w:left w:val="nil"/>
+          <w:bottom w:val="nil"/>
+          <w:right w:val="nil"/>
+          <w:insideH w:val="nil"/>
+          <w:insideV w:val="nil"/>
+        </w:tcBorders>
+        <w:shd w:val="clear" w:color="auto" w:fill="FFFFFF" w:themeFill="background1"/>
+      </w:tcPr>
+    </w:tblStylePr>
+    <w:tblStylePr w:type="firstCol">
+      <w:pPr>
+        <w:jc w:val="right"/>
+      </w:pPr>
+      <w:rPr>
+        <w:i/>
+        <w:iCs/>
+      </w:rPr>
+      <w:tblPr/>
+      <w:tcPr>
+        <w:tcBorders>
+          <w:top w:val="nil"/>
+          <w:left w:val="nil"/>
+          <w:bottom w:val="nil"/>
+          <w:insideH w:val="nil"/>
+          <w:insideV w:val="nil"/>
+        </w:tcBorders>
+        <w:shd w:val="clear" w:color="auto" w:fill="FFFFFF" w:themeFill="background1"/>
+      </w:tcPr>
+    </w:tblStylePr>
+    <w:tblStylePr w:type="lastCol">
+      <w:rPr>
+        <w:i/>
+        <w:iCs/>
+      </w:rPr>
+      <w:tblPr/>
+      <w:tcPr>
+        <w:tcBorders>
+          <w:top w:val="nil"/>
+          <w:bottom w:val="nil"/>
+          <w:right w:val="nil"/>
+          <w:insideH w:val="nil"/>
+          <w:insideV w:val="nil"/>
+        </w:tcBorders>
+        <w:shd w:val="clear" w:color="auto" w:fill="FFFFFF" w:themeFill="background1"/>
+      </w:tcPr>
+    </w:tblStylePr>
+    <w:tblStylePr w:type="band1Vert">
+      <w:tblPr/>
+      <w:tcPr>
+        <w:shd w:val="clear" w:color="auto" w:fill="DEEAF6" w:themeFill="accent1" w:themeFillTint="33"/>
+      </w:tcPr>
+    </w:tblStylePr>
+    <w:tblStylePr w:type="band1Horz">
+      <w:tblPr/>
+      <w:tcPr>
+        <w:shd w:val="clear" w:color="auto" w:fill="DEEAF6" w:themeFill="accent1" w:themeFillTint="33"/>
+      </w:tcPr>
+    </w:tblStylePr>
+    <w:tblStylePr w:type="neCell">
+      <w:tblPr/>
+      <w:tcPr>
+        <w:tcBorders>
+          <w:bottom w:val="single" w:sz="4" w:space="0" w:color="9CC2E5" w:themeColor="accent1" w:themeTint="99"/>
+        </w:tcBorders>
+      </w:tcPr>
+    </w:tblStylePr>
+    <w:tblStylePr w:type="nwCell">
+      <w:tblPr/>
+      <w:tcPr>
+        <w:tcBorders>
+          <w:bottom w:val="single" w:sz="4" w:space="0" w:color="9CC2E5" w:themeColor="accent1" w:themeTint="99"/>
+        </w:tcBorders>
+      </w:tcPr>
+    </w:tblStylePr>
+    <w:tblStylePr w:type="seCell">
+      <w:tblPr/>
+      <w:tcPr>
+        <w:tcBorders>
+          <w:top w:val="single" w:sz="4" w:space="0" w:color="9CC2E5" w:themeColor="accent1" w:themeTint="99"/>
+        </w:tcBorders>
+      </w:tcPr>
+    </w:tblStylePr>
+    <w:tblStylePr w:type="swCell">
+      <w:tblPr/>
+      <w:tcPr>
+        <w:tcBorders>
+          <w:top w:val="single" w:sz="4" w:space="0" w:color="9CC2E5" w:themeColor="accent1" w:themeTint="99"/>
+        </w:tcBorders>
+      </w:tcPr>
+    </w:tblStylePr>
+  </w:style>
+  <w:style w:type="paragraph" w:styleId="Title">
+    <w:name w:val="Title"/>
+    <w:basedOn w:val="Normal"/>
+    <w:next w:val="Normal"/>
+    <w:link w:val="TitleChar"/>
+    <w:uiPriority w:val="10"/>
+    <w:qFormat/>
+    <w:rsid w:val="00C10FF1"/>
+    <w:pPr>
+      <w:spacing w:after="0" w:line="240" w:lineRule="auto"/>
+      <w:contextualSpacing/>
+    </w:pPr>
+    <w:rPr>
+      <w:rFonts w:asciiTheme="majorHAnsi" w:eastAsiaTheme="majorEastAsia" w:hAnsiTheme="majorHAnsi" w:cstheme="majorBidi"/>
+      <w:spacing w:val="-10"/>
+      <w:kern w:val="28"/>
+      <w:sz w:val="56"/>
+      <w:szCs w:val="56"/>
+    </w:rPr>
+  </w:style>
+  <w:style w:type="character" w:customStyle="1" w:styleId="TitleChar">
+    <w:name w:val="Title Char"/>
+    <w:basedOn w:val="DefaultParagraphFont"/>
+    <w:link w:val="Title"/>
+    <w:uiPriority w:val="10"/>
+    <w:rsid w:val="00C10FF1"/>
+    <w:rPr>
+      <w:rFonts w:asciiTheme="majorHAnsi" w:eastAsiaTheme="majorEastAsia" w:hAnsiTheme="majorHAnsi" w:cstheme="majorBidi"/>
+      <w:spacing w:val="-10"/>
+      <w:kern w:val="28"/>
+      <w:sz w:val="56"/>
+      <w:szCs w:val="56"/>
+    </w:rPr>
+  </w:style>
+  <w:style w:type="paragraph" w:styleId="FootnoteText">
+    <w:name w:val="footnote text"/>
+    <w:basedOn w:val="Normal"/>
+    <w:link w:val="FootnoteTextChar"/>
+    <w:uiPriority w:val="99"/>
+    <w:semiHidden/>
+    <w:unhideWhenUsed/>
+    <w:rsid w:val="00C10FF1"/>
+    <w:pPr>
+      <w:spacing w:after="0" w:line="240" w:lineRule="auto"/>
+    </w:pPr>
+    <w:rPr>
+      <w:sz w:val="20"/>
+      <w:szCs w:val="20"/>
+    </w:rPr>
+  </w:style>
+  <w:style w:type="character" w:customStyle="1" w:styleId="FootnoteTextChar">
+    <w:name w:val="Footnote Text Char"/>
+    <w:basedOn w:val="DefaultParagraphFont"/>
+    <w:link w:val="FootnoteText"/>
+    <w:uiPriority w:val="99"/>
+    <w:semiHidden/>
+    <w:rsid w:val="00C10FF1"/>
+    <w:rPr>
+      <w:sz w:val="20"/>
+      <w:szCs w:val="20"/>
+    </w:rPr>
+  </w:style>
+  <w:style w:type="character" w:styleId="FootnoteReference">
+    <w:name w:val="footnote reference"/>
+    <w:basedOn w:val="DefaultParagraphFont"/>
+    <w:uiPriority w:val="99"/>
+    <w:semiHidden/>
+    <w:unhideWhenUsed/>
+    <w:rsid w:val="00C10FF1"/>
+    <w:rPr>
+      <w:vertAlign w:val="superscript"/>
+    </w:rPr>
+  </w:style>
+  <w:style w:type="character" w:styleId="Hyperlink">
+    <w:name w:val="Hyperlink"/>
+    <w:basedOn w:val="DefaultParagraphFont"/>
+    <w:uiPriority w:val="99"/>
+    <w:unhideWhenUsed/>
+    <w:rsid w:val="00C10FF1"/>
+    <w:rPr>
+      <w:color w:val="0563C1" w:themeColor="hyperlink"/>
+      <w:u w:val="single"/>
+    </w:rPr>
+  </w:style>
 </w:styles>
 </file>
 
@@ -2714,4 +3392,16 @@
     </a:ext>
   </a:extLst>
 </a:theme>
+</file>
+
+<file path=customXml/item1.xml><?xml version="1.0" encoding="utf-8"?>
+<b:Sources xmlns:b="http://schemas.openxmlformats.org/officeDocument/2006/bibliography" xmlns="http://schemas.openxmlformats.org/officeDocument/2006/bibliography" SelectedStyle="\APASixthEditionOfficeOnline.xsl" StyleName="APA" Version="6"/>
+</file>
+
+<file path=customXml/itemProps1.xml><?xml version="1.0" encoding="utf-8"?>
+<ds:datastoreItem xmlns:ds="http://schemas.openxmlformats.org/officeDocument/2006/customXml" ds:itemID="{70912B32-6BBF-4CDE-82E2-A1307894C822}">
+  <ds:schemaRefs>
+    <ds:schemaRef ds:uri="http://schemas.openxmlformats.org/officeDocument/2006/bibliography"/>
+  </ds:schemaRefs>
+</ds:datastoreItem>
 </file>
</xml_diff>